<commit_message>
Vision de l'alpha completée-ish
</commit_message>
<xml_diff>
--- a/Vision de l'Alpha.docx
+++ b/Vision de l'Alpha.docx
@@ -7,214 +7,263 @@
         <w:pStyle w:val="Titre"/>
         <w:jc w:val="center"/>
       </w:pPr>
+      <w:r>
+        <w:t xml:space="preserve">Vision </w:t>
+      </w:r>
+      <w:r>
+        <w:t>de l’alpha</w:t>
+      </w:r>
+    </w:p>
+    <w:p/>
+    <w:p>
+      <w:r>
+        <w:t>Les champs avec la mention « Ajustable » signifie des champs qui sont accessible directement à partir des objets sur la scène. Il suffit de mettre les variables correspondants publics.</w:t>
+      </w:r>
+    </w:p>
+    <w:p>
+      <w:r>
+        <w:t xml:space="preserve">L’on vise à avoir </w:t>
+      </w:r>
+      <w:r>
+        <w:t>toutes les fonctionnalités implémentées et être en mesure de jouer une partie complète (de A à Z mais d’un seul niveau) du jeu sans le visuel ni le polissage.</w:t>
+      </w:r>
+    </w:p>
+    <w:p/>
+    <w:p>
+      <w:pPr>
+        <w:pStyle w:val="Titre1"/>
+      </w:pPr>
+      <w:r>
+        <w:t>Tâches à Éric</w:t>
+      </w:r>
+    </w:p>
+    <w:p>
+      <w:pPr>
+        <w:pStyle w:val="Titre3"/>
+      </w:pPr>
+      <w:r>
+        <w:t>Pool d’obstacles :</w:t>
+      </w:r>
+    </w:p>
+    <w:p>
+      <w:r>
+        <w:t xml:space="preserve">Une gestion de l’instanciation des obstacles est nécessaire. Il n’est pas obligatoire d’avoir plus </w:t>
+      </w:r>
+      <w:proofErr w:type="gramStart"/>
+      <w:r>
+        <w:t>d’une</w:t>
+      </w:r>
+      <w:proofErr w:type="gramEnd"/>
+      <w:r>
+        <w:t xml:space="preserve"> pool ou une pool variable</w:t>
+      </w:r>
+      <w:r>
+        <w:t xml:space="preserve"> </w:t>
+      </w:r>
+      <w:proofErr w:type="spellStart"/>
+      <w:r>
+        <w:t>templated</w:t>
+      </w:r>
+      <w:proofErr w:type="spellEnd"/>
+      <w:r>
+        <w:t xml:space="preserve"> mais ceci pourrait être pris en considération pour les implémentations future des « Nice To Have »</w:t>
+      </w:r>
+      <w:r>
+        <w:t>.</w:t>
+      </w:r>
+    </w:p>
+    <w:p>
+      <w:proofErr w:type="gramStart"/>
+      <w:r>
+        <w:t>La</w:t>
+      </w:r>
+      <w:proofErr w:type="gramEnd"/>
+      <w:r>
+        <w:t xml:space="preserve"> pool doit être en mesure de récupéré les obstacles qui ont heurté le joueur et/ou sorti de l’écran et de les « reseter ». Soit qu’elle gérera par elle-même l’instanciation des obstacles ou une seconde classe gérera son instanciation, à ta guise.</w:t>
+      </w:r>
+    </w:p>
+    <w:p>
+      <w:pPr>
+        <w:pStyle w:val="Titre3"/>
+      </w:pPr>
+      <w:r>
+        <w:t>Intégration du HUD :</w:t>
+      </w:r>
+      <w:r>
+        <w:t xml:space="preserve"> </w:t>
+      </w:r>
+    </w:p>
+    <w:p>
+      <w:r>
+        <w:t xml:space="preserve">En attente du </w:t>
+      </w:r>
+      <w:proofErr w:type="spellStart"/>
+      <w:r>
+        <w:t>placerholder</w:t>
+      </w:r>
+      <w:proofErr w:type="spellEnd"/>
+      <w:r>
+        <w:t xml:space="preserve"> de HUD avant d’implémenter.</w:t>
+      </w:r>
+    </w:p>
+    <w:p>
+      <w:pPr>
+        <w:pStyle w:val="Titre3"/>
+      </w:pPr>
+      <w:r>
+        <w:t>Transition visuelle :</w:t>
+      </w:r>
+      <w:r>
+        <w:t xml:space="preserve"> </w:t>
+      </w:r>
+    </w:p>
+    <w:p>
+      <w:r>
+        <w:t xml:space="preserve">En attente du </w:t>
+      </w:r>
+      <w:proofErr w:type="spellStart"/>
+      <w:r>
+        <w:t>placerholder</w:t>
+      </w:r>
+      <w:proofErr w:type="spellEnd"/>
+      <w:r>
+        <w:t xml:space="preserve"> de HUD avant d’implémenter.</w:t>
+      </w:r>
+    </w:p>
+    <w:p>
+      <w:pPr>
+        <w:pStyle w:val="Titre3"/>
+      </w:pPr>
+      <w:r>
+        <w:t>Camera :</w:t>
+      </w:r>
+    </w:p>
+    <w:p>
+      <w:r>
+        <w:t>La camera ne doit que défiler verticalement. Dans la demande actuelle du fonctionnement de la caméra, elle ne doit que suivre le joueur directement. Il n’y a donc pas question de mode élastique.</w:t>
+      </w:r>
+    </w:p>
+    <w:p>
+      <w:pPr>
+        <w:pStyle w:val="Titre3"/>
+      </w:pPr>
+      <w:r>
+        <w:t>Autres :</w:t>
+      </w:r>
+    </w:p>
+    <w:p>
+      <w:r>
+        <w:t xml:space="preserve">En ce qui concerne les obstacles qui tombent, valider à ce que ce soit des </w:t>
+      </w:r>
+      <w:proofErr w:type="spellStart"/>
+      <w:r>
+        <w:t>OnTrigger</w:t>
+      </w:r>
+      <w:proofErr w:type="spellEnd"/>
+      <w:r>
+        <w:t xml:space="preserve"> et non des </w:t>
+      </w:r>
+      <w:proofErr w:type="spellStart"/>
+      <w:r>
+        <w:t>OnCollision</w:t>
+      </w:r>
+      <w:proofErr w:type="spellEnd"/>
+      <w:r>
+        <w:t>, l’on n</w:t>
+      </w:r>
       <w:bookmarkStart w:id="0" w:name="_GoBack"/>
-      <w:r>
-        <w:t xml:space="preserve">Vision </w:t>
-      </w:r>
-      <w:r>
-        <w:t>de l’alpha</w:t>
-      </w:r>
-    </w:p>
-    <w:p/>
-    <w:p>
-      <w:r>
-        <w:t>Les champs avec la mention « Ajustable » signifie des champs qui sont accessible directement à partir des objets sur la scène. Il suffit de mettre les variables correspondants publics.</w:t>
-      </w:r>
-    </w:p>
-    <w:p>
-      <w:r>
-        <w:t xml:space="preserve">L’on vise à avoir </w:t>
-      </w:r>
-      <w:r>
-        <w:t>toutes les fonctionnalités implémentées et être en mesure de jouer une partie complète (de A à Z mais d’un seul niveau) du jeu sans le visuel ni le polissage.</w:t>
-      </w:r>
-    </w:p>
-    <w:p/>
+      <w:bookmarkEnd w:id="0"/>
+      <w:r>
+        <w:t xml:space="preserve">e veut pas que le </w:t>
+      </w:r>
+      <w:r>
+        <w:t>joueur se voit massacré par le poid</w:t>
+      </w:r>
+      <w:r>
+        <w:t>s</w:t>
+      </w:r>
+      <w:r>
+        <w:t xml:space="preserve"> de l’obstacle.</w:t>
+      </w:r>
+      <w:r>
+        <w:t xml:space="preserve"> </w:t>
+      </w:r>
+    </w:p>
     <w:p>
       <w:pPr>
         <w:pStyle w:val="Titre1"/>
       </w:pPr>
       <w:r>
-        <w:t>Tâches à Éric</w:t>
-      </w:r>
-    </w:p>
-    <w:p/>
+        <w:t>Tâches à Mike</w:t>
+      </w:r>
+    </w:p>
     <w:p>
       <w:pPr>
         <w:pStyle w:val="Titre3"/>
       </w:pPr>
       <w:r>
-        <w:t>Pool d’obstacles :</w:t>
-      </w:r>
-    </w:p>
-    <w:p/>
-    <w:p/>
+        <w:t>Barre de fumée :</w:t>
+      </w:r>
+    </w:p>
+    <w:p>
+      <w:r>
+        <w:t xml:space="preserve">La fumée doit monter de façon constante, un </w:t>
+      </w:r>
+      <w:r>
+        <w:t>champ ajusta</w:t>
+      </w:r>
+      <w:r>
+        <w:t xml:space="preserve">ble au niveau de la vitesse et l’utilisation du booléen </w:t>
+      </w:r>
+      <w:proofErr w:type="spellStart"/>
+      <w:r>
+        <w:t>IsRaising</w:t>
+      </w:r>
+      <w:proofErr w:type="spellEnd"/>
+      <w:r>
+        <w:t xml:space="preserve"> pour dictée sa montée</w:t>
+      </w:r>
+    </w:p>
     <w:p>
       <w:pPr>
         <w:pStyle w:val="Titre3"/>
       </w:pPr>
       <w:r>
-        <w:t>Intégration du HUD :</w:t>
-      </w:r>
-      <w:r>
-        <w:t xml:space="preserve"> </w:t>
-      </w:r>
-    </w:p>
-    <w:p>
-      <w:r>
-        <w:t xml:space="preserve">En attente du </w:t>
+        <w:t>Trigger Son :</w:t>
+      </w:r>
+    </w:p>
+    <w:p>
+      <w:r>
+        <w:t xml:space="preserve">On s’attend à ce que toutes les actions des personnages aient une fonction style </w:t>
       </w:r>
       <w:proofErr w:type="spellStart"/>
       <w:r>
-        <w:t>placerholder</w:t>
+        <w:t>Fire</w:t>
       </w:r>
       <w:proofErr w:type="spellEnd"/>
       <w:r>
-        <w:t xml:space="preserve"> de HUD avant d’implémenter.</w:t>
-      </w:r>
-    </w:p>
-    <w:p>
-      <w:pPr>
-        <w:pStyle w:val="Titre3"/>
-      </w:pPr>
-      <w:r>
-        <w:t>Transition visuelle :</w:t>
-      </w:r>
-      <w:r>
-        <w:t xml:space="preserve"> </w:t>
-      </w:r>
-    </w:p>
-    <w:p>
-      <w:r>
-        <w:t xml:space="preserve">En attente du </w:t>
+        <w:t xml:space="preserve"> &amp; Forget (On le joue mais on n’en garde pas référence) avec un son ajustable. Il ne restera qu’au </w:t>
       </w:r>
       <w:proofErr w:type="spellStart"/>
       <w:r>
-        <w:t>placerholder</w:t>
+        <w:t>sound</w:t>
       </w:r>
       <w:proofErr w:type="spellEnd"/>
       <w:r>
-        <w:t xml:space="preserve"> de HUD avant d’implémenter.</w:t>
-      </w:r>
-    </w:p>
-    <w:p>
-      <w:pPr>
-        <w:pStyle w:val="Titre3"/>
-      </w:pPr>
-      <w:r>
-        <w:t>Camera :</w:t>
-      </w:r>
-    </w:p>
-    <w:p>
-      <w:r>
-        <w:t>La camera ne doit que défiler verticalement. Dans la demande actuelle du fonctionnement de la caméra, elle ne doit que suivre le joueur directement. Il n’y a donc pas question de mode élastique.</w:t>
-      </w:r>
-    </w:p>
-    <w:p>
-      <w:pPr>
-        <w:pStyle w:val="Titre3"/>
-      </w:pPr>
-      <w:r>
-        <w:t>Autres :</w:t>
-      </w:r>
-    </w:p>
-    <w:p>
-      <w:r>
-        <w:t xml:space="preserve">En ce qui concerne les obstacles qui tombent, valider à ce que ce soit des </w:t>
+        <w:t xml:space="preserve"> designer de glisser son dans les </w:t>
       </w:r>
       <w:proofErr w:type="spellStart"/>
       <w:r>
-        <w:t>OnTrigger</w:t>
+        <w:t>prefabs</w:t>
       </w:r>
       <w:proofErr w:type="spellEnd"/>
       <w:r>
-        <w:t xml:space="preserve"> et non des </w:t>
-      </w:r>
-      <w:proofErr w:type="spellStart"/>
-      <w:r>
-        <w:t>OnCollision</w:t>
-      </w:r>
-      <w:proofErr w:type="spellEnd"/>
-      <w:r>
-        <w:t xml:space="preserve">, l’on ne veut pas que le </w:t>
-      </w:r>
-      <w:r>
-        <w:t>joueur se voit massacré par le poid</w:t>
-      </w:r>
-      <w:r>
-        <w:t>s</w:t>
-      </w:r>
-      <w:r>
-        <w:t xml:space="preserve"> de l’obstacle.</w:t>
-      </w:r>
-      <w:r>
-        <w:t xml:space="preserve"> </w:t>
-      </w:r>
-    </w:p>
-    <w:p>
-      <w:pPr>
-        <w:pStyle w:val="Titre1"/>
-      </w:pPr>
-      <w:r>
-        <w:t>Tâches à Mike</w:t>
-      </w:r>
-    </w:p>
-    <w:p/>
-    <w:p>
-      <w:pPr>
-        <w:pStyle w:val="Titre3"/>
-      </w:pPr>
-      <w:r>
-        <w:t>Barre de fumée :</w:t>
-      </w:r>
-    </w:p>
-    <w:p>
-      <w:r>
-        <w:t xml:space="preserve">La fumée doit monter de façon constante, un </w:t>
-      </w:r>
-      <w:r>
-        <w:t>champ ajustable au niveau de la vitesse et un champ ajustable au niveau d’un délai de départ avant le début de sa montée.</w:t>
-      </w:r>
-    </w:p>
-    <w:p>
-      <w:pPr>
-        <w:pStyle w:val="Titre3"/>
-      </w:pPr>
-      <w:r>
-        <w:t>Trigger Son :</w:t>
-      </w:r>
-    </w:p>
-    <w:p>
-      <w:r>
-        <w:t xml:space="preserve">On s’attend à ce que toutes les actions des personnages aient une fonction style </w:t>
-      </w:r>
-      <w:proofErr w:type="spellStart"/>
-      <w:r>
-        <w:t>Fire</w:t>
-      </w:r>
-      <w:proofErr w:type="spellEnd"/>
-      <w:r>
-        <w:t xml:space="preserve"> &amp; Forget (On le joue mais on n’en garde pas référence) avec un son ajustable. Il ne restera qu’au </w:t>
-      </w:r>
-      <w:proofErr w:type="spellStart"/>
-      <w:r>
-        <w:t>sound</w:t>
-      </w:r>
-      <w:proofErr w:type="spellEnd"/>
-      <w:r>
-        <w:t xml:space="preserve"> designer de glisser son dans les </w:t>
-      </w:r>
-      <w:proofErr w:type="spellStart"/>
-      <w:r>
-        <w:t>prefabs</w:t>
-      </w:r>
-      <w:proofErr w:type="spellEnd"/>
-      <w:r>
         <w:t xml:space="preserve"> des objets correspondant.</w:t>
       </w:r>
     </w:p>
     <w:p>
       <w:r>
+        <w:lastRenderedPageBreak/>
         <w:t>Un trigger de son doit être présent pour :</w:t>
       </w:r>
     </w:p>
@@ -228,7 +277,6 @@
         <w:spacing w:after="0"/>
       </w:pPr>
       <w:r>
-        <w:lastRenderedPageBreak/>
         <w:t>Le saut du joueur</w:t>
       </w:r>
       <w:r>
@@ -410,7 +458,6 @@
         <w:spacing w:after="0"/>
       </w:pPr>
     </w:p>
-    <w:p/>
     <w:p>
       <w:pPr>
         <w:pStyle w:val="Titre3"/>
@@ -469,7 +516,6 @@
         <w:t>Une seule musique ne peut être activé à la fois et on ne s’attend pas à ce que la musique de menu recommence avec chaque changement de menu.</w:t>
       </w:r>
     </w:p>
-    <w:p/>
     <w:p>
       <w:pPr>
         <w:pStyle w:val="Titre3"/>
@@ -487,6 +533,9 @@
       </w:r>
     </w:p>
     <w:p>
+      <w:pPr>
+        <w:spacing w:after="0"/>
+      </w:pPr>
       <w:r>
         <w:t xml:space="preserve">Si l’on a 0 ou 1 </w:t>
       </w:r>
@@ -544,7 +593,6 @@
         <w:t>En attente du workflow de navigation avant de préciser…</w:t>
       </w:r>
     </w:p>
-    <w:bookmarkEnd w:id="0"/>
     <w:p/>
     <w:sectPr>
       <w:pgSz w:w="12240" w:h="15840"/>
@@ -3730,7 +3778,7 @@
 </file>
 
 <file path=customXml/itemProps1.xml><?xml version="1.0" encoding="utf-8"?>
-<ds:datastoreItem xmlns:ds="http://schemas.openxmlformats.org/officeDocument/2006/customXml" ds:itemID="{70D8F7E1-5DC1-4A01-9E7D-C158114F1A51}">
+<ds:datastoreItem xmlns:ds="http://schemas.openxmlformats.org/officeDocument/2006/customXml" ds:itemID="{43DFEF2E-B668-448B-AA67-1FAFB2450F0D}">
   <ds:schemaRefs>
     <ds:schemaRef ds:uri="http://schemas.openxmlformats.org/officeDocument/2006/bibliography"/>
   </ds:schemaRefs>

</xml_diff>

<commit_message>
Vision de l'alpha mis à jour
</commit_message>
<xml_diff>
--- a/Vision de l'Alpha.docx
+++ b/Vision de l'Alpha.docx
@@ -169,25 +169,43 @@
       </w:r>
       <w:proofErr w:type="spellEnd"/>
       <w:r>
-        <w:t>, l’on n</w:t>
+        <w:t xml:space="preserve">, l’on ne veut pas que le </w:t>
+      </w:r>
+      <w:r>
+        <w:t>joueur se voit massacré par le poid</w:t>
+      </w:r>
+      <w:r>
+        <w:t>s</w:t>
+      </w:r>
+      <w:r>
+        <w:t xml:space="preserve"> de l’obstacle.</w:t>
+      </w:r>
+      <w:r>
+        <w:t xml:space="preserve"> </w:t>
+      </w:r>
+    </w:p>
+    <w:p>
+      <w:pPr>
+        <w:pStyle w:val="Titre3"/>
+      </w:pPr>
+      <w:r>
+        <w:t>Bugs :</w:t>
+      </w:r>
+    </w:p>
+    <w:p>
+      <w:r>
+        <w:t>Le joueur reste coincé/colle au mur s’il saute dans une plateforme ou dans un mur, à fixer s’il y a du temps sinon la semaine prochaine absolument.</w:t>
+      </w:r>
+    </w:p>
+    <w:p>
+      <w:r>
+        <w:t xml:space="preserve">Le joueur </w:t>
+      </w:r>
+      <w:r>
+        <w:t>est en mesure de sauté s’il tombe d’une plateforme (sauté dans les airs)</w:t>
       </w:r>
       <w:bookmarkStart w:id="0" w:name="_GoBack"/>
       <w:bookmarkEnd w:id="0"/>
-      <w:r>
-        <w:t xml:space="preserve">e veut pas que le </w:t>
-      </w:r>
-      <w:r>
-        <w:t>joueur se voit massacré par le poid</w:t>
-      </w:r>
-      <w:r>
-        <w:t>s</w:t>
-      </w:r>
-      <w:r>
-        <w:t xml:space="preserve"> de l’obstacle.</w:t>
-      </w:r>
-      <w:r>
-        <w:t xml:space="preserve"> </w:t>
-      </w:r>
     </w:p>
     <w:p>
       <w:pPr>
@@ -229,6 +247,7 @@
         <w:pStyle w:val="Titre3"/>
       </w:pPr>
       <w:r>
+        <w:lastRenderedPageBreak/>
         <w:t>Trigger Son :</w:t>
       </w:r>
     </w:p>
@@ -263,7 +282,6 @@
     </w:p>
     <w:p>
       <w:r>
-        <w:lastRenderedPageBreak/>
         <w:t>Un trigger de son doit être présent pour :</w:t>
       </w:r>
     </w:p>
@@ -585,6 +603,7 @@
         <w:pStyle w:val="Titre3"/>
       </w:pPr>
       <w:r>
+        <w:lastRenderedPageBreak/>
         <w:t>Intégrer la navigation :</w:t>
       </w:r>
     </w:p>
@@ -593,6 +612,44 @@
         <w:t>En attente du workflow de navigation avant de préciser…</w:t>
       </w:r>
     </w:p>
+    <w:p>
+      <w:pPr>
+        <w:pStyle w:val="Titre3"/>
+      </w:pPr>
+      <w:r>
+        <w:t>Autre :</w:t>
+      </w:r>
+    </w:p>
+    <w:p>
+      <w:r>
+        <w:t xml:space="preserve">En ce qui concerne les </w:t>
+      </w:r>
+      <w:proofErr w:type="spellStart"/>
+      <w:r>
+        <w:t>collectables</w:t>
+      </w:r>
+      <w:proofErr w:type="spellEnd"/>
+      <w:r>
+        <w:t xml:space="preserve">, lorsque l’on </w:t>
+      </w:r>
+      <w:proofErr w:type="spellStart"/>
+      <w:r>
+        <w:t>collide</w:t>
+      </w:r>
+      <w:proofErr w:type="spellEnd"/>
+      <w:r>
+        <w:t xml:space="preserve"> avec l’un d’entre eux, ils doivent </w:t>
+      </w:r>
+      <w:proofErr w:type="spellStart"/>
+      <w:r>
+        <w:t>disparaitrent</w:t>
+      </w:r>
+      <w:proofErr w:type="spellEnd"/>
+      <w:r>
+        <w:t>.</w:t>
+      </w:r>
+    </w:p>
+    <w:p/>
     <w:p/>
     <w:sectPr>
       <w:pgSz w:w="12240" w:h="15840"/>
@@ -3778,7 +3835,7 @@
 </file>
 
 <file path=customXml/itemProps1.xml><?xml version="1.0" encoding="utf-8"?>
-<ds:datastoreItem xmlns:ds="http://schemas.openxmlformats.org/officeDocument/2006/customXml" ds:itemID="{43DFEF2E-B668-448B-AA67-1FAFB2450F0D}">
+<ds:datastoreItem xmlns:ds="http://schemas.openxmlformats.org/officeDocument/2006/customXml" ds:itemID="{A28E8585-5096-4423-A779-4AE5D1761486}">
   <ds:schemaRefs>
     <ds:schemaRef ds:uri="http://schemas.openxmlformats.org/officeDocument/2006/bibliography"/>
   </ds:schemaRefs>

</xml_diff>